<commit_message>
New instances and pre-conditions updated
</commit_message>
<xml_diff>
--- a/Operation Model.docx
+++ b/Operation Model.docx
@@ -118,97 +118,97 @@
           <w:sz w:val="24"/>
           <w:szCs w:val="24"/>
         </w:rPr>
+        <w:t xml:space="preserve">; </w:t>
+      </w:r>
+      <w:proofErr w:type="spellStart"/>
+      <w:r>
+        <w:rPr>
+          <w:sz w:val="24"/>
+          <w:szCs w:val="24"/>
+        </w:rPr>
+        <w:t>userValid</w:t>
+      </w:r>
+      <w:proofErr w:type="spellEnd"/>
+      <w:r>
+        <w:rPr>
+          <w:sz w:val="24"/>
+          <w:szCs w:val="24"/>
+        </w:rPr>
+        <w:t xml:space="preserve">(); </w:t>
+      </w:r>
+      <w:proofErr w:type="spellStart"/>
+      <w:r>
+        <w:rPr>
+          <w:sz w:val="24"/>
+          <w:szCs w:val="24"/>
+        </w:rPr>
+        <w:t>userInvalid</w:t>
+      </w:r>
+      <w:proofErr w:type="spellEnd"/>
+      <w:r>
+        <w:rPr>
+          <w:sz w:val="24"/>
+          <w:szCs w:val="24"/>
+        </w:rPr>
+        <w:t>()</w:t>
+      </w:r>
+      <w:r>
+        <w:rPr>
+          <w:sz w:val="24"/>
+          <w:szCs w:val="24"/>
+        </w:rPr>
+        <w:t xml:space="preserve"> };</w:t>
+      </w:r>
+      <w:r>
+        <w:rPr>
+          <w:sz w:val="24"/>
+          <w:szCs w:val="24"/>
+        </w:rPr>
+        <w:t xml:space="preserve"> Server :: { </w:t>
+      </w:r>
+      <w:proofErr w:type="spellStart"/>
+      <w:r>
+        <w:rPr>
+          <w:rFonts w:cs="Times New Roman"/>
+          <w:color w:val="000000"/>
+          <w:sz w:val="24"/>
+          <w:szCs w:val="24"/>
+        </w:rPr>
+        <w:t>validateUser</w:t>
+      </w:r>
+      <w:proofErr w:type="spellEnd"/>
+      <w:r>
+        <w:rPr>
+          <w:rFonts w:cs="Times New Roman"/>
+          <w:color w:val="000000"/>
+          <w:sz w:val="24"/>
+          <w:szCs w:val="24"/>
+        </w:rPr>
+        <w:t>(</w:t>
+      </w:r>
+      <w:proofErr w:type="spellStart"/>
+      <w:r>
+        <w:rPr>
+          <w:rFonts w:cs="Times New Roman"/>
+          <w:color w:val="000000"/>
+          <w:sz w:val="24"/>
+          <w:szCs w:val="24"/>
+        </w:rPr>
+        <w:t>username:String</w:t>
+      </w:r>
+      <w:proofErr w:type="spellEnd"/>
+      <w:r>
+        <w:rPr>
+          <w:rFonts w:cs="Times New Roman"/>
+          <w:color w:val="000000"/>
+          <w:sz w:val="24"/>
+          <w:szCs w:val="24"/>
+        </w:rPr>
         <w:t xml:space="preserve">, </w:t>
       </w:r>
       <w:proofErr w:type="spellStart"/>
       <w:r>
         <w:rPr>
-          <w:sz w:val="24"/>
-          <w:szCs w:val="24"/>
-        </w:rPr>
-        <w:t>userValid</w:t>
-      </w:r>
-      <w:proofErr w:type="spellEnd"/>
-      <w:r>
-        <w:rPr>
-          <w:sz w:val="24"/>
-          <w:szCs w:val="24"/>
-        </w:rPr>
-        <w:t xml:space="preserve">(), </w:t>
-      </w:r>
-      <w:proofErr w:type="spellStart"/>
-      <w:r>
-        <w:rPr>
-          <w:sz w:val="24"/>
-          <w:szCs w:val="24"/>
-        </w:rPr>
-        <w:t>userInvalid</w:t>
-      </w:r>
-      <w:proofErr w:type="spellEnd"/>
-      <w:r>
-        <w:rPr>
-          <w:sz w:val="24"/>
-          <w:szCs w:val="24"/>
-        </w:rPr>
-        <w:t>()</w:t>
-      </w:r>
-      <w:r>
-        <w:rPr>
-          <w:sz w:val="24"/>
-          <w:szCs w:val="24"/>
-        </w:rPr>
-        <w:t xml:space="preserve"> };</w:t>
-      </w:r>
-      <w:r>
-        <w:rPr>
-          <w:sz w:val="24"/>
-          <w:szCs w:val="24"/>
-        </w:rPr>
-        <w:t xml:space="preserve"> Server :: { </w:t>
-      </w:r>
-      <w:proofErr w:type="spellStart"/>
-      <w:r>
-        <w:rPr>
-          <w:rFonts w:cs="Times New Roman"/>
-          <w:color w:val="000000"/>
-          <w:sz w:val="24"/>
-          <w:szCs w:val="24"/>
-        </w:rPr>
-        <w:t>validateUser</w:t>
-      </w:r>
-      <w:proofErr w:type="spellEnd"/>
-      <w:r>
-        <w:rPr>
-          <w:rFonts w:cs="Times New Roman"/>
-          <w:color w:val="000000"/>
-          <w:sz w:val="24"/>
-          <w:szCs w:val="24"/>
-        </w:rPr>
-        <w:t>(</w:t>
-      </w:r>
-      <w:proofErr w:type="spellStart"/>
-      <w:r>
-        <w:rPr>
-          <w:rFonts w:cs="Times New Roman"/>
-          <w:color w:val="000000"/>
-          <w:sz w:val="24"/>
-          <w:szCs w:val="24"/>
-        </w:rPr>
-        <w:t>username:String</w:t>
-      </w:r>
-      <w:proofErr w:type="spellEnd"/>
-      <w:r>
-        <w:rPr>
-          <w:rFonts w:cs="Times New Roman"/>
-          <w:color w:val="000000"/>
-          <w:sz w:val="24"/>
-          <w:szCs w:val="24"/>
-        </w:rPr>
-        <w:t xml:space="preserve">, </w:t>
-      </w:r>
-      <w:proofErr w:type="spellStart"/>
-      <w:r>
-        <w:rPr>
           <w:rFonts w:cs="Times New Roman"/>
           <w:color w:val="000000"/>
           <w:sz w:val="24"/>
@@ -239,9 +239,25 @@
           <w:sz w:val="24"/>
           <w:szCs w:val="24"/>
         </w:rPr>
-        <w:br/>
-        <w:t>Post:</w:t>
-      </w:r>
+        <w:t xml:space="preserve"> The user is currently not logged in.</w:t>
+      </w:r>
+      <w:r>
+        <w:rPr>
+          <w:sz w:val="24"/>
+          <w:szCs w:val="24"/>
+        </w:rPr>
+        <w:br/>
+        <w:t>Post</w:t>
+      </w:r>
+      <w:proofErr w:type="gramStart"/>
+      <w:r>
+        <w:rPr>
+          <w:sz w:val="24"/>
+          <w:szCs w:val="24"/>
+        </w:rPr>
+        <w:t>:</w:t>
+      </w:r>
+      <w:proofErr w:type="gramEnd"/>
       <w:r>
         <w:rPr>
           <w:sz w:val="24"/>
@@ -293,6 +309,13 @@
         </w:rPr>
         <w:t xml:space="preserve"> </w:t>
       </w:r>
+      <w:r>
+        <w:rPr>
+          <w:sz w:val="24"/>
+          <w:szCs w:val="24"/>
+        </w:rPr>
+        <w:t xml:space="preserve">User :: </w:t>
+      </w:r>
       <w:proofErr w:type="spellStart"/>
       <w:r>
         <w:rPr>
@@ -350,7 +373,7 @@
           <w:sz w:val="24"/>
           <w:szCs w:val="24"/>
         </w:rPr>
-        <w:t>(),</w:t>
+        <w:t xml:space="preserve">(); </w:t>
       </w:r>
       <w:proofErr w:type="spellStart"/>
       <w:r>
@@ -461,9 +484,49 @@
           <w:sz w:val="24"/>
           <w:szCs w:val="24"/>
         </w:rPr>
-        <w:br/>
-        <w:t>Post:</w:t>
-      </w:r>
+        <w:t xml:space="preserve"> The user is currently not logged in.</w:t>
+      </w:r>
+      <w:r>
+        <w:rPr>
+          <w:sz w:val="24"/>
+          <w:szCs w:val="24"/>
+        </w:rPr>
+        <w:br/>
+        <w:t xml:space="preserve">New: </w:t>
+      </w:r>
+      <w:proofErr w:type="spellStart"/>
+      <w:r>
+        <w:rPr>
+          <w:sz w:val="24"/>
+          <w:szCs w:val="24"/>
+        </w:rPr>
+        <w:t>newAccount</w:t>
+      </w:r>
+      <w:proofErr w:type="spellEnd"/>
+      <w:r>
+        <w:rPr>
+          <w:sz w:val="24"/>
+          <w:szCs w:val="24"/>
+        </w:rPr>
+        <w:t>: Account</w:t>
+      </w:r>
+      <w:r>
+        <w:rPr>
+          <w:sz w:val="24"/>
+          <w:szCs w:val="24"/>
+        </w:rPr>
+        <w:br/>
+        <w:t>Post</w:t>
+      </w:r>
+      <w:proofErr w:type="gramStart"/>
+      <w:r>
+        <w:rPr>
+          <w:sz w:val="24"/>
+          <w:szCs w:val="24"/>
+        </w:rPr>
+        <w:t>:</w:t>
+      </w:r>
+      <w:proofErr w:type="gramEnd"/>
       <w:r>
         <w:rPr>
           <w:sz w:val="24"/>
@@ -508,6 +571,13 @@
         </w:rPr>
         <w:t xml:space="preserve">Operation: </w:t>
       </w:r>
+      <w:r>
+        <w:rPr>
+          <w:sz w:val="24"/>
+          <w:szCs w:val="24"/>
+        </w:rPr>
+        <w:t xml:space="preserve">User :: </w:t>
+      </w:r>
       <w:proofErr w:type="spellStart"/>
       <w:r>
         <w:rPr>
@@ -525,6 +595,8 @@
         <w:br/>
         <w:t>Scope: Account; Statistics</w:t>
       </w:r>
+      <w:bookmarkStart w:id="0" w:name="_GoBack"/>
+      <w:bookmarkEnd w:id="0"/>
       <w:r>
         <w:rPr>
           <w:sz w:val="24"/>
@@ -682,9 +754,49 @@
           <w:sz w:val="24"/>
           <w:szCs w:val="24"/>
         </w:rPr>
-        <w:br/>
-        <w:t>Post:</w:t>
-      </w:r>
+        <w:t xml:space="preserve"> The user is currently logged in.</w:t>
+      </w:r>
+      <w:r>
+        <w:rPr>
+          <w:sz w:val="24"/>
+          <w:szCs w:val="24"/>
+        </w:rPr>
+        <w:br/>
+        <w:t xml:space="preserve">New: </w:t>
+      </w:r>
+      <w:proofErr w:type="spellStart"/>
+      <w:r>
+        <w:rPr>
+          <w:sz w:val="24"/>
+          <w:szCs w:val="24"/>
+        </w:rPr>
+        <w:t>gameStats</w:t>
+      </w:r>
+      <w:proofErr w:type="spellEnd"/>
+      <w:r>
+        <w:rPr>
+          <w:sz w:val="24"/>
+          <w:szCs w:val="24"/>
+        </w:rPr>
+        <w:t>: Statistics</w:t>
+      </w:r>
+      <w:r>
+        <w:rPr>
+          <w:sz w:val="24"/>
+          <w:szCs w:val="24"/>
+        </w:rPr>
+        <w:br/>
+        <w:t>Post</w:t>
+      </w:r>
+      <w:proofErr w:type="gramStart"/>
+      <w:r>
+        <w:rPr>
+          <w:sz w:val="24"/>
+          <w:szCs w:val="24"/>
+        </w:rPr>
+        <w:t>:</w:t>
+      </w:r>
+      <w:proofErr w:type="gramEnd"/>
       <w:r>
         <w:rPr>
           <w:sz w:val="24"/>
@@ -740,6 +852,13 @@
         </w:rPr>
         <w:t xml:space="preserve"> </w:t>
       </w:r>
+      <w:r>
+        <w:rPr>
+          <w:sz w:val="24"/>
+          <w:szCs w:val="24"/>
+        </w:rPr>
+        <w:t xml:space="preserve">User :: </w:t>
+      </w:r>
       <w:proofErr w:type="spellStart"/>
       <w:r>
         <w:rPr>
@@ -1295,9 +1414,32 @@
           <w:sz w:val="24"/>
           <w:szCs w:val="24"/>
         </w:rPr>
-        <w:br/>
-        <w:t>Post:</w:t>
-      </w:r>
+        <w:t xml:space="preserve"> The user is currently logged in.</w:t>
+      </w:r>
+      <w:r>
+        <w:rPr>
+          <w:sz w:val="24"/>
+          <w:szCs w:val="24"/>
+        </w:rPr>
+        <w:br/>
+      </w:r>
+      <w:r>
+        <w:rPr>
+          <w:sz w:val="24"/>
+          <w:szCs w:val="24"/>
+        </w:rPr>
+        <w:lastRenderedPageBreak/>
+        <w:t>Post</w:t>
+      </w:r>
+      <w:proofErr w:type="gramStart"/>
+      <w:r>
+        <w:rPr>
+          <w:sz w:val="24"/>
+          <w:szCs w:val="24"/>
+        </w:rPr>
+        <w:t>:</w:t>
+      </w:r>
+      <w:proofErr w:type="gramEnd"/>
       <w:r>
         <w:rPr>
           <w:sz w:val="24"/>
@@ -1350,6 +1492,13 @@
         </w:rPr>
         <w:t xml:space="preserve"> </w:t>
       </w:r>
+      <w:r>
+        <w:rPr>
+          <w:sz w:val="24"/>
+          <w:szCs w:val="24"/>
+        </w:rPr>
+        <w:t xml:space="preserve">User :: </w:t>
+      </w:r>
       <w:proofErr w:type="spellStart"/>
       <w:r>
         <w:rPr>
@@ -1765,9 +1914,81 @@
           <w:sz w:val="24"/>
           <w:szCs w:val="24"/>
         </w:rPr>
-        <w:br/>
-        <w:t>Post:</w:t>
-      </w:r>
+        <w:t xml:space="preserve"> The user is currently logged in.</w:t>
+      </w:r>
+      <w:r>
+        <w:rPr>
+          <w:sz w:val="24"/>
+          <w:szCs w:val="24"/>
+        </w:rPr>
+        <w:br/>
+        <w:t xml:space="preserve">New: </w:t>
+      </w:r>
+      <w:proofErr w:type="spellStart"/>
+      <w:r>
+        <w:rPr>
+          <w:sz w:val="24"/>
+          <w:szCs w:val="24"/>
+        </w:rPr>
+        <w:t>newConditions</w:t>
+      </w:r>
+      <w:proofErr w:type="spellEnd"/>
+      <w:r>
+        <w:rPr>
+          <w:sz w:val="24"/>
+          <w:szCs w:val="24"/>
+        </w:rPr>
+        <w:t xml:space="preserve">: </w:t>
+      </w:r>
+      <w:proofErr w:type="spellStart"/>
+      <w:r>
+        <w:rPr>
+          <w:sz w:val="24"/>
+          <w:szCs w:val="24"/>
+        </w:rPr>
+        <w:t>GameCondition</w:t>
+      </w:r>
+      <w:proofErr w:type="spellEnd"/>
+      <w:r>
+        <w:rPr>
+          <w:sz w:val="24"/>
+          <w:szCs w:val="24"/>
+        </w:rPr>
+        <w:t xml:space="preserve">; </w:t>
+      </w:r>
+      <w:proofErr w:type="spellStart"/>
+      <w:r>
+        <w:rPr>
+          <w:sz w:val="24"/>
+          <w:szCs w:val="24"/>
+        </w:rPr>
+        <w:t>newGame</w:t>
+      </w:r>
+      <w:proofErr w:type="spellEnd"/>
+      <w:r>
+        <w:rPr>
+          <w:sz w:val="24"/>
+          <w:szCs w:val="24"/>
+        </w:rPr>
+        <w:t>: Game</w:t>
+      </w:r>
+      <w:r>
+        <w:rPr>
+          <w:sz w:val="24"/>
+          <w:szCs w:val="24"/>
+        </w:rPr>
+        <w:br/>
+        <w:t>Post</w:t>
+      </w:r>
+      <w:proofErr w:type="gramStart"/>
+      <w:r>
+        <w:rPr>
+          <w:sz w:val="24"/>
+          <w:szCs w:val="24"/>
+        </w:rPr>
+        <w:t>:</w:t>
+      </w:r>
+      <w:proofErr w:type="gramEnd"/>
       <w:r>
         <w:rPr>
           <w:sz w:val="24"/>
@@ -1803,7 +2024,21 @@
           <w:sz w:val="24"/>
           <w:szCs w:val="24"/>
         </w:rPr>
-        <w:t xml:space="preserve">Operation: </w:t>
+        <w:t>Operation:</w:t>
+      </w:r>
+      <w:r>
+        <w:rPr>
+          <w:sz w:val="24"/>
+          <w:szCs w:val="24"/>
+        </w:rPr>
+        <w:t xml:space="preserve"> User ::</w:t>
+      </w:r>
+      <w:r>
+        <w:rPr>
+          <w:sz w:val="24"/>
+          <w:szCs w:val="24"/>
+        </w:rPr>
+        <w:t xml:space="preserve"> </w:t>
       </w:r>
       <w:proofErr w:type="spellStart"/>
       <w:r>
@@ -1959,9 +2194,25 @@
           <w:sz w:val="24"/>
           <w:szCs w:val="24"/>
         </w:rPr>
-        <w:br/>
-        <w:t>Post:</w:t>
-      </w:r>
+        <w:t xml:space="preserve"> The user is currently logged in.</w:t>
+      </w:r>
+      <w:r>
+        <w:rPr>
+          <w:sz w:val="24"/>
+          <w:szCs w:val="24"/>
+        </w:rPr>
+        <w:br/>
+        <w:t>Post</w:t>
+      </w:r>
+      <w:proofErr w:type="gramStart"/>
+      <w:r>
+        <w:rPr>
+          <w:sz w:val="24"/>
+          <w:szCs w:val="24"/>
+        </w:rPr>
+        <w:t>:</w:t>
+      </w:r>
+      <w:proofErr w:type="gramEnd"/>
       <w:r>
         <w:rPr>
           <w:sz w:val="24"/>
@@ -1994,6 +2245,13 @@
         </w:rPr>
         <w:t xml:space="preserve">Operation: </w:t>
       </w:r>
+      <w:r>
+        <w:rPr>
+          <w:sz w:val="24"/>
+          <w:szCs w:val="24"/>
+        </w:rPr>
+        <w:t xml:space="preserve">User :: </w:t>
+      </w:r>
       <w:proofErr w:type="spellStart"/>
       <w:r>
         <w:rPr>
@@ -2289,9 +2547,25 @@
           <w:sz w:val="24"/>
           <w:szCs w:val="24"/>
         </w:rPr>
-        <w:br/>
-        <w:t>Post:</w:t>
-      </w:r>
+        <w:t xml:space="preserve"> The user is currently logged in.</w:t>
+      </w:r>
+      <w:r>
+        <w:rPr>
+          <w:sz w:val="24"/>
+          <w:szCs w:val="24"/>
+        </w:rPr>
+        <w:br/>
+        <w:t>Post</w:t>
+      </w:r>
+      <w:proofErr w:type="gramStart"/>
+      <w:r>
+        <w:rPr>
+          <w:sz w:val="24"/>
+          <w:szCs w:val="24"/>
+        </w:rPr>
+        <w:t>:</w:t>
+      </w:r>
+      <w:proofErr w:type="gramEnd"/>
       <w:r>
         <w:rPr>
           <w:sz w:val="24"/>
@@ -2347,6 +2621,13 @@
         </w:rPr>
         <w:t xml:space="preserve"> </w:t>
       </w:r>
+      <w:r>
+        <w:rPr>
+          <w:sz w:val="24"/>
+          <w:szCs w:val="24"/>
+        </w:rPr>
+        <w:t xml:space="preserve">User :: </w:t>
+      </w:r>
       <w:proofErr w:type="spellStart"/>
       <w:r>
         <w:rPr>
@@ -2393,13 +2674,6 @@
           <w:szCs w:val="24"/>
         </w:rPr>
         <w:br/>
-      </w:r>
-      <w:r>
-        <w:rPr>
-          <w:sz w:val="24"/>
-          <w:szCs w:val="24"/>
-        </w:rPr>
-        <w:lastRenderedPageBreak/>
         <w:t>Messages:</w:t>
       </w:r>
       <w:r>
@@ -2656,9 +2930,25 @@
           <w:sz w:val="24"/>
           <w:szCs w:val="24"/>
         </w:rPr>
-        <w:br/>
-        <w:t>Post:</w:t>
-      </w:r>
+        <w:t xml:space="preserve"> The user is currently logged in, matched up with another user and the game is already set up.</w:t>
+      </w:r>
+      <w:r>
+        <w:rPr>
+          <w:sz w:val="24"/>
+          <w:szCs w:val="24"/>
+        </w:rPr>
+        <w:br/>
+        <w:t>Post</w:t>
+      </w:r>
+      <w:proofErr w:type="gramStart"/>
+      <w:r>
+        <w:rPr>
+          <w:sz w:val="24"/>
+          <w:szCs w:val="24"/>
+        </w:rPr>
+        <w:t>:</w:t>
+      </w:r>
+      <w:proofErr w:type="gramEnd"/>
       <w:r>
         <w:rPr>
           <w:sz w:val="24"/>
@@ -2696,6 +2986,13 @@
         </w:rPr>
         <w:t xml:space="preserve">Operation: </w:t>
       </w:r>
+      <w:r>
+        <w:rPr>
+          <w:sz w:val="24"/>
+          <w:szCs w:val="24"/>
+        </w:rPr>
+        <w:t xml:space="preserve">User :: </w:t>
+      </w:r>
       <w:proofErr w:type="spellStart"/>
       <w:r>
         <w:rPr>
@@ -3000,8 +3297,6 @@
         </w:rPr>
         <w:t>() }</w:t>
       </w:r>
-      <w:bookmarkStart w:id="0" w:name="_GoBack"/>
-      <w:bookmarkEnd w:id="0"/>
       <w:r>
         <w:rPr>
           <w:sz w:val="24"/>
@@ -3015,9 +3310,63 @@
           <w:sz w:val="24"/>
           <w:szCs w:val="24"/>
         </w:rPr>
-        <w:br/>
-        <w:t>Post:</w:t>
-      </w:r>
+        <w:t xml:space="preserve"> </w:t>
+      </w:r>
+      <w:r>
+        <w:rPr>
+          <w:sz w:val="24"/>
+          <w:szCs w:val="24"/>
+        </w:rPr>
+        <w:t>The user is currently logged in, matched up with another user and the game is already set up.</w:t>
+      </w:r>
+      <w:r>
+        <w:rPr>
+          <w:sz w:val="24"/>
+          <w:szCs w:val="24"/>
+        </w:rPr>
+        <w:t xml:space="preserve"> The user has also selected some ships.</w:t>
+      </w:r>
+      <w:r>
+        <w:rPr>
+          <w:sz w:val="24"/>
+          <w:szCs w:val="24"/>
+        </w:rPr>
+        <w:br/>
+        <w:t xml:space="preserve">New: </w:t>
+      </w:r>
+      <w:proofErr w:type="spellStart"/>
+      <w:r>
+        <w:rPr>
+          <w:sz w:val="24"/>
+          <w:szCs w:val="24"/>
+        </w:rPr>
+        <w:t>newShip</w:t>
+      </w:r>
+      <w:proofErr w:type="spellEnd"/>
+      <w:r>
+        <w:rPr>
+          <w:sz w:val="24"/>
+          <w:szCs w:val="24"/>
+        </w:rPr>
+        <w:t>: Ship</w:t>
+      </w:r>
+      <w:r>
+        <w:rPr>
+          <w:sz w:val="24"/>
+          <w:szCs w:val="24"/>
+        </w:rPr>
+        <w:br/>
+        <w:t>Post</w:t>
+      </w:r>
+      <w:proofErr w:type="gramStart"/>
+      <w:r>
+        <w:rPr>
+          <w:sz w:val="24"/>
+          <w:szCs w:val="24"/>
+        </w:rPr>
+        <w:t>:</w:t>
+      </w:r>
+      <w:proofErr w:type="gramEnd"/>
       <w:r>
         <w:rPr>
           <w:sz w:val="24"/>
@@ -3055,6 +3404,13 @@
         </w:rPr>
         <w:t xml:space="preserve">Operation: </w:t>
       </w:r>
+      <w:r>
+        <w:rPr>
+          <w:sz w:val="24"/>
+          <w:szCs w:val="24"/>
+        </w:rPr>
+        <w:t xml:space="preserve">User :: </w:t>
+      </w:r>
       <w:proofErr w:type="spellStart"/>
       <w:r>
         <w:rPr>
@@ -3303,9 +3659,65 @@
           <w:sz w:val="24"/>
           <w:szCs w:val="24"/>
         </w:rPr>
-        <w:br/>
-        <w:t>Post:</w:t>
-      </w:r>
+        <w:t xml:space="preserve"> </w:t>
+      </w:r>
+      <w:r>
+        <w:rPr>
+          <w:sz w:val="24"/>
+          <w:szCs w:val="24"/>
+        </w:rPr>
+        <w:t>The user is currently logged in, matched up with another user and the game is already set up.</w:t>
+      </w:r>
+      <w:r>
+        <w:rPr>
+          <w:sz w:val="24"/>
+          <w:szCs w:val="24"/>
+        </w:rPr>
+        <w:br/>
+        <w:t xml:space="preserve">New: </w:t>
+      </w:r>
+      <w:proofErr w:type="spellStart"/>
+      <w:r>
+        <w:rPr>
+          <w:sz w:val="24"/>
+          <w:szCs w:val="24"/>
+        </w:rPr>
+        <w:t>userAction</w:t>
+      </w:r>
+      <w:proofErr w:type="spellEnd"/>
+      <w:r>
+        <w:rPr>
+          <w:sz w:val="24"/>
+          <w:szCs w:val="24"/>
+        </w:rPr>
+        <w:t xml:space="preserve">: </w:t>
+      </w:r>
+      <w:proofErr w:type="spellStart"/>
+      <w:r>
+        <w:rPr>
+          <w:sz w:val="24"/>
+          <w:szCs w:val="24"/>
+        </w:rPr>
+        <w:t>InGameAction</w:t>
+      </w:r>
+      <w:proofErr w:type="spellEnd"/>
+      <w:r>
+        <w:rPr>
+          <w:sz w:val="24"/>
+          <w:szCs w:val="24"/>
+        </w:rPr>
+        <w:br/>
+        <w:t>Post</w:t>
+      </w:r>
+      <w:proofErr w:type="gramStart"/>
+      <w:r>
+        <w:rPr>
+          <w:sz w:val="24"/>
+          <w:szCs w:val="24"/>
+        </w:rPr>
+        <w:t>:</w:t>
+      </w:r>
+      <w:proofErr w:type="gramEnd"/>
       <w:r>
         <w:rPr>
           <w:sz w:val="24"/>
@@ -3345,6 +3757,13 @@
         </w:rPr>
         <w:t xml:space="preserve">Operation: </w:t>
       </w:r>
+      <w:r>
+        <w:rPr>
+          <w:sz w:val="24"/>
+          <w:szCs w:val="24"/>
+        </w:rPr>
+        <w:t xml:space="preserve">User :: </w:t>
+      </w:r>
       <w:proofErr w:type="spellStart"/>
       <w:r>
         <w:rPr>
@@ -3375,6 +3794,13 @@
           <w:szCs w:val="24"/>
         </w:rPr>
         <w:br/>
+      </w:r>
+      <w:r>
+        <w:rPr>
+          <w:sz w:val="24"/>
+          <w:szCs w:val="24"/>
+        </w:rPr>
+        <w:lastRenderedPageBreak/>
         <w:t>Messages:</w:t>
       </w:r>
       <w:r>
@@ -3477,9 +3903,32 @@
           <w:sz w:val="24"/>
           <w:szCs w:val="24"/>
         </w:rPr>
-        <w:br/>
-        <w:t>Post:</w:t>
-      </w:r>
+        <w:t xml:space="preserve"> </w:t>
+      </w:r>
+      <w:r>
+        <w:rPr>
+          <w:sz w:val="24"/>
+          <w:szCs w:val="24"/>
+        </w:rPr>
+        <w:t>The user is currently logged in, matched up with another user and the game is already set up.</w:t>
+      </w:r>
+      <w:r>
+        <w:rPr>
+          <w:sz w:val="24"/>
+          <w:szCs w:val="24"/>
+        </w:rPr>
+        <w:br/>
+        <w:t>Post</w:t>
+      </w:r>
+      <w:proofErr w:type="gramStart"/>
+      <w:r>
+        <w:rPr>
+          <w:sz w:val="24"/>
+          <w:szCs w:val="24"/>
+        </w:rPr>
+        <w:t>:</w:t>
+      </w:r>
+      <w:proofErr w:type="gramEnd"/>
       <w:r>
         <w:rPr>
           <w:sz w:val="24"/>

</xml_diff>